<commit_message>
ajout des fichiers exemple en modifiant le gitignore
</commit_message>
<xml_diff>
--- a/data/data_contact.docx
+++ b/data/data_contact.docx
@@ -46,15 +46,12 @@
         </w:rPr>
         <w:t xml:space="preserve"> </w:t>
       </w:r>
-      <w:hyperlink r:id="rId5" w:tooltip="https://calendly.com/datadriven-dynamix/prise_de_contact" w:history="1">
-        <w:r>
-          <w:rPr>
-            <w:rStyle w:val="Lienhypertexte"/>
-            <w:lang w:val="fr-FR"/>
-          </w:rPr>
-          <w:t>[prendre rdv - cliquez ici]</w:t>
-        </w:r>
-      </w:hyperlink>
+      <w:r>
+        <w:rPr>
+          <w:lang w:val="fr-FR"/>
+        </w:rPr>
+        <w:t>[prendre rdv - cliquez ici]</w:t>
+      </w:r>
       <w:r>
         <w:rPr>
           <w:lang w:val="fr-FR"/>
@@ -703,6 +700,7 @@
   <w:style w:type="character" w:default="1" w:styleId="Policepardfaut">
     <w:name w:val="Default Paragraph Font"/>
     <w:uiPriority w:val="1"/>
+    <w:semiHidden/>
     <w:unhideWhenUsed/>
   </w:style>
   <w:style w:type="table" w:default="1" w:styleId="TableauNormal">

</xml_diff>